<commit_message>
update CV html, docx, pdf with CV video
</commit_message>
<xml_diff>
--- a/static/assets/cv.docx
+++ b/static/assets/cv.docx
@@ -29,28 +29,42 @@
           <w:color w:val="002060"/>
           <w:lang w:val="fr-FR"/>
         </w:rPr>
-        <w:t xml:space="preserve">Gabriel BRUN </w:t>
-      </w:r>
-      <w:r>
+        <w:t>Gabriel BRUN DEVELOPPEUR JS et REACT.JS</w:t>
+      </w:r>
+    </w:p>
+    <w:p>
+      <w:pPr>
+        <w:pStyle w:val="Normal"/>
+        <w:spacing w:lineRule="auto" w:line="240" w:before="0" w:after="60"/>
         <w:rPr>
           <w:color w:val="002060"/>
           <w:lang w:val="fr-FR"/>
         </w:rPr>
-        <w:t xml:space="preserve">DEVELOPPEUR </w:t>
-      </w:r>
+      </w:pPr>
+      <w:r>
+        <w:rPr/>
+      </w:r>
+    </w:p>
+    <w:p>
+      <w:pPr>
+        <w:pStyle w:val="Normal"/>
+        <w:spacing w:lineRule="auto" w:line="240" w:before="0" w:after="60"/>
+        <w:jc w:val="center"/>
+        <w:rPr/>
+      </w:pPr>
       <w:r>
         <w:rPr>
           <w:color w:val="002060"/>
           <w:lang w:val="fr-FR"/>
         </w:rPr>
-        <w:t xml:space="preserve">JS et </w:t>
+        <w:tab/>
       </w:r>
       <w:r>
         <w:rPr>
           <w:color w:val="002060"/>
           <w:lang w:val="fr-FR"/>
         </w:rPr>
-        <w:t>REACT.JS</w:t>
+        <w:t>CV vidéo : https://youtu.be/u4LuxFWGtf0</w:t>
       </w:r>
     </w:p>
     <w:p>
@@ -137,7 +151,27 @@
           <w:szCs w:val="20"/>
           <w:lang w:val="en-GB" w:eastAsia="en-GB"/>
         </w:rPr>
-        <w:t>: Git.</w:t>
+        <w:t xml:space="preserve">: Git </w:t>
+      </w:r>
+      <w:r>
+        <w:rPr>
+          <w:rFonts w:cs="Arial" w:ascii="Arial" w:hAnsi="Arial"/>
+          <w:color w:val="auto"/>
+          <w:sz w:val="20"/>
+          <w:szCs w:val="20"/>
+          <w:lang w:val="en-GB" w:eastAsia="en-GB"/>
+        </w:rPr>
+        <w:t>8/10</w:t>
+      </w:r>
+      <w:r>
+        <w:rPr>
+          <w:rFonts w:cs="Arial" w:ascii="Arial" w:hAnsi="Arial"/>
+          <w:color w:val="auto"/>
+          <w:sz w:val="20"/>
+          <w:szCs w:val="20"/>
+          <w:lang w:val="en-GB" w:eastAsia="en-GB"/>
+        </w:rPr>
+        <w:t>.</w:t>
       </w:r>
     </w:p>
     <w:p>
@@ -156,29 +190,108 @@
           <w:szCs w:val="20"/>
           <w:lang w:val="en-GB" w:eastAsia="en-GB" w:bidi="ar-SA"/>
         </w:rPr>
-        <w:t>Important avec React</w:t>
+        <w:t xml:space="preserve">Important avec React </w:t>
+      </w:r>
+      <w:r>
+        <w:rPr>
+          <w:rFonts w:cs="Arial" w:ascii="Arial" w:hAnsi="Arial"/>
+          <w:color w:val="auto"/>
+          <w:sz w:val="20"/>
+          <w:szCs w:val="20"/>
+          <w:lang w:val="en-GB" w:eastAsia="en-GB"/>
+        </w:rPr>
+        <w:t xml:space="preserve">: Redux </w:t>
+      </w:r>
+      <w:r>
+        <w:rPr>
+          <w:rFonts w:cs="Arial" w:ascii="Arial" w:hAnsi="Arial"/>
+          <w:color w:val="auto"/>
+          <w:sz w:val="20"/>
+          <w:szCs w:val="20"/>
+          <w:lang w:val="en-GB" w:eastAsia="en-GB"/>
+        </w:rPr>
+        <w:t>8/10</w:t>
+      </w:r>
+      <w:r>
+        <w:rPr>
+          <w:rFonts w:cs="Arial" w:ascii="Arial" w:hAnsi="Arial"/>
+          <w:color w:val="auto"/>
+          <w:sz w:val="20"/>
+          <w:szCs w:val="20"/>
+          <w:lang w:val="en-GB" w:eastAsia="en-GB"/>
+        </w:rPr>
+        <w:t xml:space="preserve">, Redux Thunk </w:t>
       </w:r>
       <w:r>
         <w:rPr>
           <w:rFonts w:eastAsia="Times New Roman" w:cs="Arial" w:ascii="Arial" w:hAnsi="Arial"/>
-          <w:b/>
           <w:color w:val="auto"/>
           <w:kern w:val="0"/>
           <w:sz w:val="20"/>
           <w:szCs w:val="20"/>
           <w:lang w:val="en-GB" w:eastAsia="en-GB" w:bidi="ar-SA"/>
         </w:rPr>
-        <w:t xml:space="preserve"> </w:t>
-      </w:r>
-      <w:r>
-        <w:rPr>
-          <w:rFonts w:cs="Arial" w:ascii="Arial" w:hAnsi="Arial"/>
-          <w:color w:val="auto"/>
-          <w:sz w:val="20"/>
-          <w:szCs w:val="20"/>
-          <w:lang w:val="en-GB" w:eastAsia="en-GB"/>
-        </w:rPr>
-        <w:t>: Redux, Redux Thunk, Easy Peasy, hooks useContext combiné avec useReducer.</w:t>
+        <w:t>8</w:t>
+      </w:r>
+      <w:r>
+        <w:rPr>
+          <w:rFonts w:cs="Arial" w:ascii="Arial" w:hAnsi="Arial"/>
+          <w:color w:val="auto"/>
+          <w:sz w:val="20"/>
+          <w:szCs w:val="20"/>
+          <w:lang w:val="en-GB" w:eastAsia="en-GB"/>
+        </w:rPr>
+        <w:t>/10</w:t>
+      </w:r>
+      <w:r>
+        <w:rPr>
+          <w:rFonts w:cs="Arial" w:ascii="Arial" w:hAnsi="Arial"/>
+          <w:color w:val="auto"/>
+          <w:sz w:val="20"/>
+          <w:szCs w:val="20"/>
+          <w:lang w:val="en-GB" w:eastAsia="en-GB"/>
+        </w:rPr>
+        <w:t xml:space="preserve">, Easy Peasy </w:t>
+      </w:r>
+      <w:r>
+        <w:rPr>
+          <w:rFonts w:cs="Arial" w:ascii="Arial" w:hAnsi="Arial"/>
+          <w:color w:val="auto"/>
+          <w:sz w:val="20"/>
+          <w:szCs w:val="20"/>
+          <w:lang w:val="en-GB" w:eastAsia="en-GB"/>
+        </w:rPr>
+        <w:t>8/10</w:t>
+      </w:r>
+      <w:r>
+        <w:rPr>
+          <w:rFonts w:cs="Arial" w:ascii="Arial" w:hAnsi="Arial"/>
+          <w:color w:val="auto"/>
+          <w:sz w:val="20"/>
+          <w:szCs w:val="20"/>
+          <w:lang w:val="en-GB" w:eastAsia="en-GB"/>
+        </w:rPr>
+        <w:t xml:space="preserve">, hooks useContext combiné avec useReducer </w:t>
+      </w:r>
+      <w:r>
+        <w:rPr>
+          <w:rFonts w:cs="Arial" w:ascii="Arial" w:hAnsi="Arial"/>
+          <w:color w:val="auto"/>
+          <w:sz w:val="20"/>
+          <w:szCs w:val="20"/>
+          <w:lang w:val="en-GB" w:eastAsia="en-GB"/>
+        </w:rPr>
+        <w:t>8/10</w:t>
+      </w:r>
+      <w:r>
+        <w:rPr>
+          <w:rFonts w:cs="Arial" w:ascii="Arial" w:hAnsi="Arial"/>
+          <w:color w:val="auto"/>
+          <w:sz w:val="20"/>
+          <w:szCs w:val="20"/>
+          <w:lang w:val="en-GB" w:eastAsia="en-GB"/>
+        </w:rPr>
+        <w:t>.</w:t>
       </w:r>
     </w:p>
     <w:p>
@@ -197,41 +310,37 @@
           <w:szCs w:val="20"/>
           <w:lang w:val="en-GB" w:eastAsia="en-GB" w:bidi="ar-SA"/>
         </w:rPr>
-        <w:t xml:space="preserve">Autre façon de gérer du CSS que j'aime utiliser </w:t>
-      </w:r>
-      <w:r>
-        <w:rPr>
-          <w:rFonts w:eastAsia="Times New Roman" w:cs="Arial" w:ascii="Arial" w:hAnsi="Arial"/>
-          <w:b/>
-          <w:color w:val="auto"/>
-          <w:kern w:val="0"/>
-          <w:sz w:val="20"/>
-          <w:szCs w:val="20"/>
-          <w:lang w:val="en-GB" w:eastAsia="en-GB" w:bidi="ar-SA"/>
-        </w:rPr>
-        <w:t>dans React</w:t>
-      </w:r>
-      <w:r>
-        <w:rPr>
-          <w:rFonts w:eastAsia="Times New Roman" w:cs="Arial" w:ascii="Arial" w:hAnsi="Arial"/>
-          <w:b/>
-          <w:color w:val="auto"/>
-          <w:kern w:val="0"/>
-          <w:sz w:val="20"/>
-          <w:szCs w:val="20"/>
-          <w:lang w:val="en-GB" w:eastAsia="en-GB" w:bidi="ar-SA"/>
-        </w:rPr>
-        <w:t xml:space="preserve"> </w:t>
-      </w:r>
-      <w:r>
-        <w:rPr>
-          <w:rFonts w:cs="Arial" w:ascii="Arial" w:hAnsi="Arial"/>
-          <w:color w:val="auto"/>
-          <w:sz w:val="20"/>
-          <w:szCs w:val="20"/>
-          <w:lang w:val="en-GB" w:eastAsia="en-GB"/>
-        </w:rPr>
-        <w:t>: Sass / Styled components.</w:t>
+        <w:t xml:space="preserve">Autre façon de gérer du CSS que j'aime utiliser dans React </w:t>
+      </w:r>
+      <w:r>
+        <w:rPr>
+          <w:rFonts w:cs="Arial" w:ascii="Arial" w:hAnsi="Arial"/>
+          <w:color w:val="auto"/>
+          <w:sz w:val="20"/>
+          <w:szCs w:val="20"/>
+          <w:lang w:val="en-GB" w:eastAsia="en-GB"/>
+        </w:rPr>
+        <w:t xml:space="preserve">: Sass / Styled components </w:t>
+      </w:r>
+      <w:r>
+        <w:rPr>
+          <w:rFonts w:cs="Arial" w:ascii="Arial" w:hAnsi="Arial"/>
+          <w:color w:val="auto"/>
+          <w:sz w:val="20"/>
+          <w:szCs w:val="20"/>
+          <w:lang w:val="en-GB" w:eastAsia="en-GB"/>
+        </w:rPr>
+        <w:t>8/10</w:t>
+      </w:r>
+      <w:r>
+        <w:rPr>
+          <w:rFonts w:cs="Arial" w:ascii="Arial" w:hAnsi="Arial"/>
+          <w:color w:val="auto"/>
+          <w:sz w:val="20"/>
+          <w:szCs w:val="20"/>
+          <w:lang w:val="en-GB" w:eastAsia="en-GB"/>
+        </w:rPr>
+        <w:t>.</w:t>
       </w:r>
     </w:p>
     <w:p>
@@ -250,31 +359,7 @@
           <w:szCs w:val="20"/>
           <w:lang w:val="en-GB" w:eastAsia="en-GB" w:bidi="ar-SA"/>
         </w:rPr>
-        <w:t xml:space="preserve">Le framework JAMstack qui </w:t>
-      </w:r>
-      <w:r>
-        <w:rPr>
-          <w:rFonts w:eastAsia="Times New Roman" w:cs="Arial" w:ascii="Arial" w:hAnsi="Arial"/>
-          <w:b/>
-          <w:color w:val="auto"/>
-          <w:kern w:val="0"/>
-          <w:sz w:val="20"/>
-          <w:szCs w:val="20"/>
-          <w:lang w:val="en-GB" w:eastAsia="en-GB" w:bidi="ar-SA"/>
-        </w:rPr>
-        <w:t>me permet de réaliser des sites optimisés en vitesse et SEO</w:t>
-      </w:r>
-      <w:r>
-        <w:rPr>
-          <w:rFonts w:eastAsia="Times New Roman" w:cs="Arial" w:ascii="Arial" w:hAnsi="Arial"/>
-          <w:b/>
-          <w:color w:val="auto"/>
-          <w:kern w:val="0"/>
-          <w:sz w:val="20"/>
-          <w:szCs w:val="20"/>
-          <w:lang w:val="en-GB" w:eastAsia="en-GB" w:bidi="ar-SA"/>
-        </w:rPr>
-        <w:t xml:space="preserve"> </w:t>
+        <w:t xml:space="preserve">Le framework JAMstack qui me permet de réaliser des sites optimisés en vitesse et SEO </w:t>
       </w:r>
       <w:r>
         <w:rPr>
@@ -313,17 +398,28 @@
           <w:szCs w:val="20"/>
           <w:lang w:val="en-GB" w:eastAsia="en-GB"/>
         </w:rPr>
-        <w:t xml:space="preserve">: Firebase: 8/10, Contentful 7/10, Stripe 6/10, </w:t>
-      </w:r>
-      <w:r>
-        <w:rPr>
-          <w:rFonts w:cs="Arial" w:ascii="Arial" w:hAnsi="Arial"/>
-          <w:color w:val="auto"/>
-          <w:sz w:val="20"/>
-          <w:szCs w:val="20"/>
-          <w:lang w:val="en-GB" w:eastAsia="en-GB"/>
-        </w:rPr>
-        <w:t>API REST 7/10.</w:t>
+        <w:t xml:space="preserve">: Firebase: 8/10, Contentful 7/10, Stripe </w:t>
+      </w:r>
+      <w:r>
+        <w:rPr>
+          <w:rFonts w:eastAsia="Times New Roman" w:cs="Arial" w:ascii="Arial" w:hAnsi="Arial"/>
+          <w:color w:val="auto"/>
+          <w:kern w:val="0"/>
+          <w:sz w:val="20"/>
+          <w:szCs w:val="20"/>
+          <w:lang w:val="en-GB" w:eastAsia="en-GB" w:bidi="ar-SA"/>
+        </w:rPr>
+        <w:t>5</w:t>
+      </w:r>
+      <w:r>
+        <w:rPr>
+          <w:rFonts w:cs="Arial" w:ascii="Arial" w:hAnsi="Arial"/>
+          <w:color w:val="auto"/>
+          <w:sz w:val="20"/>
+          <w:szCs w:val="20"/>
+          <w:lang w:val="en-GB" w:eastAsia="en-GB"/>
+        </w:rPr>
+        <w:t>/10, API REST 7/10.</w:t>
       </w:r>
     </w:p>
     <w:p>
@@ -363,17 +459,37 @@
           <w:szCs w:val="20"/>
           <w:lang w:val="en-GB" w:eastAsia="en-GB" w:bidi="ar-SA"/>
         </w:rPr>
-        <w:t>7</w:t>
-      </w:r>
-      <w:r>
-        <w:rPr>
-          <w:rFonts w:cs="Arial" w:ascii="Arial" w:hAnsi="Arial"/>
-          <w:color w:val="auto"/>
-          <w:sz w:val="20"/>
-          <w:szCs w:val="20"/>
-          <w:lang w:val="en-GB" w:eastAsia="en-GB"/>
-        </w:rPr>
-        <w:t xml:space="preserve">/10, MongoDB, MySQL: </w:t>
+        <w:t>8</w:t>
+      </w:r>
+      <w:r>
+        <w:rPr>
+          <w:rFonts w:cs="Arial" w:ascii="Arial" w:hAnsi="Arial"/>
+          <w:color w:val="auto"/>
+          <w:sz w:val="20"/>
+          <w:szCs w:val="20"/>
+          <w:lang w:val="en-GB" w:eastAsia="en-GB"/>
+        </w:rPr>
+        <w:t xml:space="preserve">/10, MongoDB </w:t>
+      </w:r>
+      <w:r>
+        <w:rPr>
+          <w:rFonts w:cs="Arial" w:ascii="Arial" w:hAnsi="Arial"/>
+          <w:color w:val="auto"/>
+          <w:sz w:val="20"/>
+          <w:szCs w:val="20"/>
+          <w:lang w:val="en-GB" w:eastAsia="en-GB"/>
+        </w:rPr>
+        <w:t>6/10</w:t>
+      </w:r>
+      <w:r>
+        <w:rPr>
+          <w:rFonts w:cs="Arial" w:ascii="Arial" w:hAnsi="Arial"/>
+          <w:color w:val="auto"/>
+          <w:sz w:val="20"/>
+          <w:szCs w:val="20"/>
+          <w:lang w:val="en-GB" w:eastAsia="en-GB"/>
+        </w:rPr>
+        <w:t xml:space="preserve">, MySQL: </w:t>
       </w:r>
       <w:r>
         <w:rPr>
@@ -434,71 +550,17 @@
           <w:szCs w:val="20"/>
           <w:lang w:val="en-GB" w:eastAsia="en-GB" w:bidi="ar-SA"/>
         </w:rPr>
-        <w:t xml:space="preserve">Technologies back que j'ai déjà </w:t>
-      </w:r>
-      <w:r>
-        <w:rPr>
-          <w:rFonts w:eastAsia="Times New Roman" w:cs="Arial" w:ascii="Arial" w:hAnsi="Arial"/>
-          <w:b/>
-          <w:color w:val="auto"/>
-          <w:kern w:val="0"/>
-          <w:sz w:val="20"/>
-          <w:szCs w:val="20"/>
-          <w:lang w:val="en-GB" w:eastAsia="en-GB" w:bidi="ar-SA"/>
-        </w:rPr>
-        <w:t>testées mais que je ne  maitrise pas</w:t>
-      </w:r>
-      <w:r>
-        <w:rPr>
-          <w:rFonts w:eastAsia="Times New Roman" w:cs="Arial" w:ascii="Arial" w:hAnsi="Arial"/>
-          <w:b/>
-          <w:color w:val="auto"/>
-          <w:kern w:val="0"/>
-          <w:sz w:val="20"/>
-          <w:szCs w:val="20"/>
-          <w:lang w:val="en-GB" w:eastAsia="en-GB" w:bidi="ar-SA"/>
-        </w:rPr>
-        <w:t xml:space="preserve"> </w:t>
-      </w:r>
-      <w:r>
-        <w:rPr>
-          <w:rFonts w:cs="Arial" w:ascii="Arial" w:hAnsi="Arial"/>
-          <w:color w:val="auto"/>
-          <w:sz w:val="20"/>
-          <w:szCs w:val="20"/>
-          <w:lang w:val="en-GB" w:eastAsia="en-GB"/>
-        </w:rPr>
-        <w:t xml:space="preserve">: Python / Django, PHP, Codeigniter, </w:t>
-      </w:r>
-      <w:r>
-        <w:rPr>
-          <w:rFonts w:cs="Arial" w:ascii="Arial" w:hAnsi="Arial"/>
-          <w:color w:val="auto"/>
-          <w:sz w:val="20"/>
-          <w:szCs w:val="20"/>
-          <w:lang w:val="en-GB" w:eastAsia="en-GB"/>
-        </w:rPr>
-        <w:t>Symfony 4, Laravel</w:t>
-      </w:r>
-      <w:r>
-        <w:rPr>
-          <w:rFonts w:cs="Arial" w:ascii="Arial" w:hAnsi="Arial"/>
-          <w:color w:val="auto"/>
-          <w:sz w:val="20"/>
-          <w:szCs w:val="20"/>
-          <w:lang w:val="en-GB" w:eastAsia="en-GB"/>
-        </w:rPr>
-        <w:t xml:space="preserve">, SalesForce Commerce Cloud (JavaScript), JQuery, Gulp, Pug, ISML, Smarty, </w:t>
-      </w:r>
-      <w:r>
-        <w:rPr>
-          <w:rFonts w:cs="Arial" w:ascii="Arial" w:hAnsi="Arial"/>
-          <w:color w:val="auto"/>
-          <w:sz w:val="20"/>
-          <w:szCs w:val="20"/>
-          <w:lang w:val="en-GB" w:eastAsia="en-GB"/>
-        </w:rPr>
-        <w:t>Twig.</w:t>
+        <w:t xml:space="preserve">Technologies back que j'ai déjà testées mais que je ne maitrise pas </w:t>
+      </w:r>
+      <w:r>
+        <w:rPr>
+          <w:rFonts w:cs="Arial" w:ascii="Arial" w:hAnsi="Arial"/>
+          <w:color w:val="auto"/>
+          <w:sz w:val="20"/>
+          <w:szCs w:val="20"/>
+          <w:lang w:val="en-GB" w:eastAsia="en-GB"/>
+        </w:rPr>
+        <w:t>: Python / Django, PHP, Codeigniter, Symfony 4, Laravel, SalesForce Commerce Cloud (JavaScript), JQuery, Gulp, Pug, ISML, Smarty, Twig.</w:t>
       </w:r>
     </w:p>
     <w:p>
@@ -517,59 +579,37 @@
           <w:szCs w:val="20"/>
           <w:lang w:val="en-GB" w:eastAsia="en-GB" w:bidi="ar-SA"/>
         </w:rPr>
-        <w:t xml:space="preserve">Autres langages </w:t>
-      </w:r>
-      <w:r>
-        <w:rPr>
-          <w:rFonts w:eastAsia="Times New Roman" w:cs="Arial" w:ascii="Arial" w:hAnsi="Arial"/>
-          <w:b/>
-          <w:color w:val="auto"/>
-          <w:kern w:val="0"/>
-          <w:sz w:val="20"/>
-          <w:szCs w:val="20"/>
-          <w:lang w:val="en-GB" w:eastAsia="en-GB" w:bidi="ar-SA"/>
-        </w:rPr>
-        <w:t xml:space="preserve">déjà utilisés </w:t>
-      </w:r>
-      <w:r>
-        <w:rPr>
-          <w:rFonts w:cs="Arial" w:ascii="Arial" w:hAnsi="Arial"/>
-          <w:color w:val="auto"/>
-          <w:sz w:val="20"/>
-          <w:szCs w:val="20"/>
-          <w:lang w:val="en-GB" w:eastAsia="en-GB"/>
-        </w:rPr>
-        <w:t xml:space="preserve">: </w:t>
-      </w:r>
-      <w:r>
-        <w:rPr>
-          <w:rFonts w:cs="Arial" w:ascii="Arial" w:hAnsi="Arial"/>
-          <w:color w:val="auto"/>
-          <w:sz w:val="20"/>
-          <w:szCs w:val="20"/>
-          <w:lang w:val="en-GB" w:eastAsia="en-GB"/>
-        </w:rPr>
-        <w:t xml:space="preserve">SQL, </w:t>
-      </w:r>
-      <w:r>
-        <w:rPr>
-          <w:rFonts w:cs="Arial" w:ascii="Arial" w:hAnsi="Arial"/>
-          <w:color w:val="auto"/>
-          <w:sz w:val="20"/>
-          <w:szCs w:val="20"/>
-          <w:lang w:val="en-GB" w:eastAsia="en-GB"/>
-        </w:rPr>
-        <w:t xml:space="preserve">VBA, Shell, </w:t>
-      </w:r>
-      <w:r>
-        <w:rPr>
-          <w:rFonts w:cs="Arial" w:ascii="Arial" w:hAnsi="Arial"/>
-          <w:color w:val="auto"/>
-          <w:sz w:val="20"/>
-          <w:szCs w:val="20"/>
-          <w:lang w:val="en-GB" w:eastAsia="en-GB"/>
-        </w:rPr>
-        <w:t>Lua.</w:t>
+        <w:t xml:space="preserve">Autres langages déjà utilisés </w:t>
+      </w:r>
+      <w:r>
+        <w:rPr>
+          <w:rFonts w:cs="Arial" w:ascii="Arial" w:hAnsi="Arial"/>
+          <w:color w:val="auto"/>
+          <w:sz w:val="20"/>
+          <w:szCs w:val="20"/>
+          <w:lang w:val="en-GB" w:eastAsia="en-GB"/>
+        </w:rPr>
+        <w:t xml:space="preserve">: SQL </w:t>
+      </w:r>
+      <w:r>
+        <w:rPr>
+          <w:rFonts w:cs="Arial" w:ascii="Arial" w:hAnsi="Arial"/>
+          <w:color w:val="auto"/>
+          <w:sz w:val="20"/>
+          <w:szCs w:val="20"/>
+          <w:lang w:val="en-GB" w:eastAsia="en-GB"/>
+        </w:rPr>
+        <w:t>6/10</w:t>
+      </w:r>
+      <w:r>
+        <w:rPr>
+          <w:rFonts w:cs="Arial" w:ascii="Arial" w:hAnsi="Arial"/>
+          <w:color w:val="auto"/>
+          <w:sz w:val="20"/>
+          <w:szCs w:val="20"/>
+          <w:lang w:val="en-GB" w:eastAsia="en-GB"/>
+        </w:rPr>
+        <w:t>, VBA, Shell, Lua.</w:t>
       </w:r>
     </w:p>
     <w:p>
@@ -598,7 +638,27 @@
           <w:szCs w:val="20"/>
           <w:lang w:val="en-GB" w:eastAsia="en-GB"/>
         </w:rPr>
-        <w:t>: Bootstrap, Foundation, Materialize.</w:t>
+        <w:t xml:space="preserve">: Bootstrap </w:t>
+      </w:r>
+      <w:r>
+        <w:rPr>
+          <w:rFonts w:cs="Arial" w:ascii="Arial" w:hAnsi="Arial"/>
+          <w:color w:val="auto"/>
+          <w:sz w:val="20"/>
+          <w:szCs w:val="20"/>
+          <w:lang w:val="en-GB" w:eastAsia="en-GB"/>
+        </w:rPr>
+        <w:t>7/10</w:t>
+      </w:r>
+      <w:r>
+        <w:rPr>
+          <w:rFonts w:cs="Arial" w:ascii="Arial" w:hAnsi="Arial"/>
+          <w:color w:val="auto"/>
+          <w:sz w:val="20"/>
+          <w:szCs w:val="20"/>
+          <w:lang w:val="en-GB" w:eastAsia="en-GB"/>
+        </w:rPr>
+        <w:t>, Foundation, Materialize.</w:t>
       </w:r>
     </w:p>
     <w:p>
@@ -627,7 +687,27 @@
           <w:szCs w:val="20"/>
           <w:lang w:val="en-GB" w:eastAsia="en-GB"/>
         </w:rPr>
-        <w:t xml:space="preserve"> VS Code.</w:t>
+        <w:t xml:space="preserve"> VS Code </w:t>
+      </w:r>
+      <w:r>
+        <w:rPr>
+          <w:rFonts w:cs="Arial" w:ascii="Arial" w:hAnsi="Arial"/>
+          <w:color w:val="auto"/>
+          <w:sz w:val="20"/>
+          <w:szCs w:val="20"/>
+          <w:lang w:val="en-GB" w:eastAsia="en-GB"/>
+        </w:rPr>
+        <w:t>7/10</w:t>
+      </w:r>
+      <w:r>
+        <w:rPr>
+          <w:rFonts w:cs="Arial" w:ascii="Arial" w:hAnsi="Arial"/>
+          <w:color w:val="auto"/>
+          <w:sz w:val="20"/>
+          <w:szCs w:val="20"/>
+          <w:lang w:val="en-GB" w:eastAsia="en-GB"/>
+        </w:rPr>
+        <w:t>.</w:t>
       </w:r>
     </w:p>
     <w:p>
@@ -656,7 +736,87 @@
           <w:szCs w:val="20"/>
           <w:lang w:val="en-GB" w:eastAsia="en-GB"/>
         </w:rPr>
-        <w:t xml:space="preserve">je suis sur Ubuntu mais j'ai déjà utilisé : Debian, Raspbian, Arch Linux, Puppy Linux </w:t>
+        <w:t xml:space="preserve">je suis sur Ubuntu </w:t>
+      </w:r>
+      <w:r>
+        <w:rPr>
+          <w:rFonts w:cs="Arial" w:ascii="Arial" w:hAnsi="Arial"/>
+          <w:color w:val="auto"/>
+          <w:sz w:val="20"/>
+          <w:szCs w:val="20"/>
+          <w:lang w:val="en-GB" w:eastAsia="en-GB"/>
+        </w:rPr>
+        <w:t>7/10</w:t>
+      </w:r>
+      <w:r>
+        <w:rPr>
+          <w:rFonts w:cs="Arial" w:ascii="Arial" w:hAnsi="Arial"/>
+          <w:color w:val="auto"/>
+          <w:sz w:val="20"/>
+          <w:szCs w:val="20"/>
+          <w:lang w:val="en-GB" w:eastAsia="en-GB"/>
+        </w:rPr>
+        <w:t xml:space="preserve"> mais j'ai déjà utilisé : Debian </w:t>
+      </w:r>
+      <w:r>
+        <w:rPr>
+          <w:rFonts w:cs="Arial" w:ascii="Arial" w:hAnsi="Arial"/>
+          <w:color w:val="auto"/>
+          <w:sz w:val="20"/>
+          <w:szCs w:val="20"/>
+          <w:lang w:val="en-GB" w:eastAsia="en-GB"/>
+        </w:rPr>
+        <w:t>6/10</w:t>
+      </w:r>
+      <w:r>
+        <w:rPr>
+          <w:rFonts w:cs="Arial" w:ascii="Arial" w:hAnsi="Arial"/>
+          <w:color w:val="auto"/>
+          <w:sz w:val="20"/>
+          <w:szCs w:val="20"/>
+          <w:lang w:val="en-GB" w:eastAsia="en-GB"/>
+        </w:rPr>
+        <w:t xml:space="preserve">, Raspbian </w:t>
+      </w:r>
+      <w:r>
+        <w:rPr>
+          <w:rFonts w:cs="Arial" w:ascii="Arial" w:hAnsi="Arial"/>
+          <w:color w:val="auto"/>
+          <w:sz w:val="20"/>
+          <w:szCs w:val="20"/>
+          <w:lang w:val="en-GB" w:eastAsia="en-GB"/>
+        </w:rPr>
+        <w:t>6/10</w:t>
+      </w:r>
+      <w:r>
+        <w:rPr>
+          <w:rFonts w:cs="Arial" w:ascii="Arial" w:hAnsi="Arial"/>
+          <w:color w:val="auto"/>
+          <w:sz w:val="20"/>
+          <w:szCs w:val="20"/>
+          <w:lang w:val="en-GB" w:eastAsia="en-GB"/>
+        </w:rPr>
+        <w:t xml:space="preserve">, Arch Linux </w:t>
+      </w:r>
+      <w:r>
+        <w:rPr>
+          <w:rFonts w:cs="Arial" w:ascii="Arial" w:hAnsi="Arial"/>
+          <w:color w:val="auto"/>
+          <w:sz w:val="20"/>
+          <w:szCs w:val="20"/>
+          <w:lang w:val="en-GB" w:eastAsia="en-GB"/>
+        </w:rPr>
+        <w:t>5/10</w:t>
+      </w:r>
+      <w:r>
+        <w:rPr>
+          <w:rFonts w:cs="Arial" w:ascii="Arial" w:hAnsi="Arial"/>
+          <w:color w:val="auto"/>
+          <w:sz w:val="20"/>
+          <w:szCs w:val="20"/>
+          <w:lang w:val="en-GB" w:eastAsia="en-GB"/>
+        </w:rPr>
+        <w:t xml:space="preserve">, Puppy Linux </w:t>
       </w:r>
       <w:r>
         <w:rPr>
@@ -677,7 +837,17 @@
           <w:szCs w:val="20"/>
           <w:lang w:val="en-GB" w:eastAsia="en-GB"/>
         </w:rPr>
-        <w:t>, Android, Windows</w:t>
+        <w:t xml:space="preserve">, Android, Windows </w:t>
+      </w:r>
+      <w:r>
+        <w:rPr>
+          <w:rFonts w:cs="Arial" w:ascii="Arial" w:hAnsi="Arial"/>
+          <w:color w:val="auto"/>
+          <w:sz w:val="20"/>
+          <w:szCs w:val="20"/>
+          <w:lang w:val="en-GB" w:eastAsia="en-GB"/>
+        </w:rPr>
+        <w:t>6/10</w:t>
       </w:r>
     </w:p>
     <w:p>
@@ -706,7 +876,67 @@
           <w:szCs w:val="20"/>
           <w:lang w:val="en-GB" w:eastAsia="en-GB"/>
         </w:rPr>
-        <w:t>Wordpress, Netlify CMS, Contentful.</w:t>
+        <w:t xml:space="preserve">Wordpress </w:t>
+      </w:r>
+      <w:r>
+        <w:rPr>
+          <w:rFonts w:cs="Arial" w:ascii="Arial" w:hAnsi="Arial"/>
+          <w:color w:val="auto"/>
+          <w:sz w:val="20"/>
+          <w:szCs w:val="20"/>
+          <w:lang w:val="en-GB" w:eastAsia="en-GB"/>
+        </w:rPr>
+        <w:t>5/10</w:t>
+      </w:r>
+      <w:r>
+        <w:rPr>
+          <w:rFonts w:cs="Arial" w:ascii="Arial" w:hAnsi="Arial"/>
+          <w:color w:val="auto"/>
+          <w:sz w:val="20"/>
+          <w:szCs w:val="20"/>
+          <w:lang w:val="en-GB" w:eastAsia="en-GB"/>
+        </w:rPr>
+        <w:t xml:space="preserve">, Netlify CMS </w:t>
+      </w:r>
+      <w:r>
+        <w:rPr>
+          <w:rFonts w:cs="Arial" w:ascii="Arial" w:hAnsi="Arial"/>
+          <w:color w:val="auto"/>
+          <w:sz w:val="20"/>
+          <w:szCs w:val="20"/>
+          <w:lang w:val="en-GB" w:eastAsia="en-GB"/>
+        </w:rPr>
+        <w:t>7/10</w:t>
+      </w:r>
+      <w:r>
+        <w:rPr>
+          <w:rFonts w:cs="Arial" w:ascii="Arial" w:hAnsi="Arial"/>
+          <w:color w:val="auto"/>
+          <w:sz w:val="20"/>
+          <w:szCs w:val="20"/>
+          <w:lang w:val="en-GB" w:eastAsia="en-GB"/>
+        </w:rPr>
+        <w:t xml:space="preserve">, Contentful </w:t>
+      </w:r>
+      <w:r>
+        <w:rPr>
+          <w:rFonts w:cs="Arial" w:ascii="Arial" w:hAnsi="Arial"/>
+          <w:color w:val="auto"/>
+          <w:sz w:val="20"/>
+          <w:szCs w:val="20"/>
+          <w:lang w:val="en-GB" w:eastAsia="en-GB"/>
+        </w:rPr>
+        <w:t>6/10</w:t>
+      </w:r>
+      <w:r>
+        <w:rPr>
+          <w:rFonts w:cs="Arial" w:ascii="Arial" w:hAnsi="Arial"/>
+          <w:color w:val="auto"/>
+          <w:sz w:val="20"/>
+          <w:szCs w:val="20"/>
+          <w:lang w:val="en-GB" w:eastAsia="en-GB"/>
+        </w:rPr>
+        <w:t>.</w:t>
       </w:r>
     </w:p>
     <w:p>
@@ -735,7 +965,27 @@
           <w:szCs w:val="20"/>
           <w:lang w:val="en-GB" w:eastAsia="en-GB"/>
         </w:rPr>
-        <w:t>anglais courant, espagnol notions.</w:t>
+        <w:t xml:space="preserve">anglais courant </w:t>
+      </w:r>
+      <w:r>
+        <w:rPr>
+          <w:rFonts w:cs="Arial" w:ascii="Arial" w:hAnsi="Arial"/>
+          <w:color w:val="auto"/>
+          <w:sz w:val="20"/>
+          <w:szCs w:val="20"/>
+          <w:lang w:val="en-GB" w:eastAsia="en-GB"/>
+        </w:rPr>
+        <w:t>7/10</w:t>
+      </w:r>
+      <w:r>
+        <w:rPr>
+          <w:rFonts w:cs="Arial" w:ascii="Arial" w:hAnsi="Arial"/>
+          <w:color w:val="auto"/>
+          <w:sz w:val="20"/>
+          <w:szCs w:val="20"/>
+          <w:lang w:val="en-GB" w:eastAsia="en-GB"/>
+        </w:rPr>
+        <w:t>, espagnol notions.</w:t>
       </w:r>
     </w:p>
     <w:p>
@@ -936,7 +1186,10 @@
         </w:rPr>
       </w:pPr>
       <w:r>
-        <w:rPr/>
+        <w:rPr>
+          <w:b w:val="false"/>
+          <w:bCs w:val="false"/>
+        </w:rPr>
       </w:r>
     </w:p>
     <w:p>
@@ -995,35 +1248,7 @@
           <w:b w:val="false"/>
           <w:bCs w:val="false"/>
         </w:rPr>
-        <w:t xml:space="preserve"> technique, un</w:t>
-      </w:r>
-      <w:r>
-        <w:rPr>
-          <w:b w:val="false"/>
-          <w:bCs w:val="false"/>
-        </w:rPr>
-        <w:t>e</w:t>
-      </w:r>
-      <w:r>
-        <w:rPr>
-          <w:b w:val="false"/>
-          <w:bCs w:val="false"/>
-        </w:rPr>
-        <w:t xml:space="preserve"> développeu</w:t>
-      </w:r>
-      <w:r>
-        <w:rPr>
-          <w:b w:val="false"/>
-          <w:bCs w:val="false"/>
-        </w:rPr>
-        <w:t>se</w:t>
-      </w:r>
-      <w:r>
-        <w:rPr>
-          <w:b w:val="false"/>
-          <w:bCs w:val="false"/>
-        </w:rPr>
-        <w:t xml:space="preserve"> full-stack, un développeur back-end et un développeur front-end.</w:t>
+        <w:t xml:space="preserve"> technique, une développeuse full-stack, un développeur back-end et un développeur front-end.</w:t>
       </w:r>
     </w:p>
     <w:p>
@@ -1082,21 +1307,7 @@
           <w:b w:val="false"/>
           <w:bCs w:val="false"/>
         </w:rPr>
-        <w:t>Modifier des tableaux et de</w:t>
-      </w:r>
-      <w:r>
-        <w:rPr>
-          <w:b w:val="false"/>
-          <w:bCs w:val="false"/>
-        </w:rPr>
-        <w:t>s</w:t>
-      </w:r>
-      <w:r>
-        <w:rPr>
-          <w:b w:val="false"/>
-          <w:bCs w:val="false"/>
-        </w:rPr>
-        <w:t xml:space="preserve"> filtres.</w:t>
+        <w:t>Modifier des tableaux et des filtres.</w:t>
       </w:r>
     </w:p>
     <w:p>
@@ -1264,21 +1475,7 @@
           <w:b w:val="false"/>
           <w:bCs w:val="false"/>
         </w:rPr>
-        <w:t xml:space="preserve">Créer une feature permettant de drop d'un fichier </w:t>
-      </w:r>
-      <w:r>
-        <w:rPr>
-          <w:b w:val="false"/>
-          <w:bCs w:val="false"/>
-        </w:rPr>
-        <w:t xml:space="preserve">et </w:t>
-      </w:r>
-      <w:r>
-        <w:rPr>
-          <w:b w:val="false"/>
-          <w:bCs w:val="false"/>
-        </w:rPr>
-        <w:t>son upload.</w:t>
+        <w:t>Créer une feature permettant de drop d'un fichier et son upload.</w:t>
       </w:r>
     </w:p>
     <w:p>
@@ -1396,21 +1593,7 @@
           <w:b w:val="false"/>
           <w:bCs w:val="false"/>
         </w:rPr>
-        <w:t xml:space="preserve">Créer des requêtes permettant de connecter des </w:t>
-      </w:r>
-      <w:r>
-        <w:rPr>
-          <w:b w:val="false"/>
-          <w:bCs w:val="false"/>
-        </w:rPr>
-        <w:t>formulaires et</w:t>
-      </w:r>
-      <w:r>
-        <w:rPr>
-          <w:b w:val="false"/>
-          <w:bCs w:val="false"/>
-        </w:rPr>
-        <w:t xml:space="preserve"> boutons d’action avec l’API REST back-end.</w:t>
+        <w:t>Créer des requêtes permettant de connecter des formulaires et boutons d’action avec l’API REST back-end.</w:t>
       </w:r>
     </w:p>
     <w:p>
@@ -1635,11 +1818,7 @@
       </w:pPr>
       <w:r>
         <w:rPr/>
-        <w:t xml:space="preserve">MES PRINCIPAUX PROJETS </w:t>
-      </w:r>
-      <w:r>
-        <w:rPr/>
-        <w:t>EN REACT</w:t>
+        <w:t>MES PRINCIPAUX PROJETS EN REACT</w:t>
       </w:r>
     </w:p>
     <w:p>
@@ -3014,6 +3193,15 @@
       <w:pPr>
         <w:pStyle w:val="Bullet"/>
         <w:ind w:left="2041" w:hanging="0"/>
+        <w:rPr/>
+      </w:pPr>
+      <w:r>
+        <w:rPr/>
+      </w:r>
+    </w:p>
+    <w:p>
+      <w:pPr>
+        <w:pStyle w:val="Normal"/>
         <w:rPr/>
       </w:pPr>
       <w:r>
@@ -3260,7 +3448,7 @@
             <w:rPr>
               <w:rStyle w:val="Pagenumber"/>
             </w:rPr>
-            <w:t>4</w:t>
+            <w:t>6</w:t>
           </w:r>
           <w:r>
             <w:rPr>
@@ -3947,6 +4135,7 @@
     <w:qFormat/>
     <w:pPr>
       <w:widowControl/>
+      <w:suppressAutoHyphens w:val="true"/>
       <w:bidi w:val="0"/>
       <w:spacing w:lineRule="exact" w:line="240" w:before="0" w:after="0"/>
       <w:jc w:val="left"/>
@@ -4215,6 +4404,7 @@
     <w:rsid w:val="00af5b1e"/>
     <w:pPr>
       <w:widowControl/>
+      <w:suppressAutoHyphens w:val="true"/>
       <w:bidi w:val="0"/>
       <w:spacing w:lineRule="auto" w:line="276" w:before="0" w:after="283"/>
       <w:jc w:val="left"/>
@@ -4257,6 +4447,7 @@
     <w:qFormat/>
     <w:pPr>
       <w:widowControl/>
+      <w:suppressAutoHyphens w:val="true"/>
       <w:bidi w:val="0"/>
       <w:spacing w:lineRule="exact" w:line="384" w:before="0" w:after="0"/>
       <w:jc w:val="left"/>
@@ -4323,6 +4514,7 @@
     <w:qFormat/>
     <w:pPr>
       <w:widowControl/>
+      <w:suppressAutoHyphens w:val="true"/>
       <w:bidi w:val="0"/>
       <w:spacing w:before="0" w:after="0"/>
       <w:jc w:val="left"/>

</xml_diff>